<commit_message>
actualizacion modulos de generador de pdf y actualizaciones varias
</commit_message>
<xml_diff>
--- a/src/templates/test-2.docx
+++ b/src/templates/test-2.docx
@@ -39,7 +39,6 @@
         </w:rPr>
       </w:pPr>
     </w:p>
-    <w:p/>
     <w:p>
       <w:pPr>
         <w:rPr>
@@ -49,24 +48,54 @@
       <w:r>
         <w:t>{</w:t>
       </w:r>
+      <w:proofErr w:type="spellStart"/>
       <w:proofErr w:type="gramStart"/>
       <w:r>
         <w:t>d.</w:t>
       </w:r>
       <w:r>
+        <w:t>correoelectronico</w:t>
+      </w:r>
+      <w:proofErr w:type="spellEnd"/>
+      <w:proofErr w:type="gramEnd"/>
+      <w:r>
+        <w:t>}</w:t>
+      </w:r>
+    </w:p>
+    <w:p>
+      <w:pPr>
         <w:rPr>
           <w:lang w:val="es-EC"/>
         </w:rPr>
-        <w:t>Dirección</w:t>
+      </w:pPr>
+      <w:r>
+        <w:t>{</w:t>
+      </w:r>
+      <w:proofErr w:type="gramStart"/>
+      <w:r>
+        <w:t>d.</w:t>
       </w:r>
       <w:proofErr w:type="gramEnd"/>
       <w:r>
         <w:rPr>
+          <w:rFonts w:ascii="Open Sans" w:hAnsi="Open Sans" w:cs="Open Sans"/>
+          <w:color w:val="D1D1D1"/>
+          <w:shd w:val="clear" w:color="auto" w:fill="181818"/>
+        </w:rPr>
+        <w:t xml:space="preserve"> </w:t>
+      </w:r>
+      <w:proofErr w:type="spellStart"/>
+      <w:r>
+        <w:t>numero</w:t>
+      </w:r>
+      <w:proofErr w:type="spellEnd"/>
+      <w:r>
+        <w:t>-de-pasaporte</w:t>
+      </w:r>
+      <w:r>
+        <w:rPr>
           <w:lang w:val="es-EC"/>
         </w:rPr>
-        <w:t xml:space="preserve"> operativa en EE. UU.</w:t>
-      </w:r>
-      <w:r>
         <w:t>}</w:t>
       </w:r>
     </w:p>
@@ -405,7 +434,7 @@
           <w:lang w:val="es-EC"/>
         </w:rPr>
         <w:drawing>
-          <wp:anchor distT="0" distB="0" distL="114300" distR="114300" simplePos="0" relativeHeight="251659264" behindDoc="0" locked="0" layoutInCell="1" allowOverlap="1" wp14:anchorId="1E81C484" wp14:editId="02D54969">
+          <wp:anchor distT="0" distB="0" distL="114300" distR="114300" simplePos="0" relativeHeight="251659264" behindDoc="0" locked="0" layoutInCell="1" allowOverlap="1" wp14:anchorId="1E81C484" wp14:editId="215599F1">
             <wp:simplePos x="0" y="0"/>
             <wp:positionH relativeFrom="column">
               <wp:posOffset>228600</wp:posOffset>
@@ -416,7 +445,7 @@
             <wp:extent cx="1838325" cy="1422283"/>
             <wp:effectExtent l="0" t="0" r="0" b="6985"/>
             <wp:wrapNone/>
-            <wp:docPr id="633170151" name="Picture 1" descr="{d.Firma}"/>
+            <wp:docPr id="633170151" name="Picture 1" descr="{d.test.Pasaporte.content}"/>
             <wp:cNvGraphicFramePr>
               <a:graphicFrameLocks xmlns:a="http://schemas.openxmlformats.org/drawingml/2006/main" noChangeAspect="1"/>
             </wp:cNvGraphicFramePr>
@@ -424,7 +453,7 @@
               <a:graphicData uri="http://schemas.openxmlformats.org/drawingml/2006/picture">
                 <pic:pic xmlns:pic="http://schemas.openxmlformats.org/drawingml/2006/picture">
                   <pic:nvPicPr>
-                    <pic:cNvPr id="633170151" name="Picture 1" descr="{d.Firma}"/>
+                    <pic:cNvPr id="633170151" name="Picture 1" descr="{d.test.Pasaporte.content}"/>
                     <pic:cNvPicPr>
                       <a:picLocks noChangeAspect="1" noChangeArrowheads="1"/>
                     </pic:cNvPicPr>
@@ -1053,7 +1082,6 @@
   <w:style w:type="character" w:default="1" w:styleId="Fuentedeprrafopredeter">
     <w:name w:val="Default Paragraph Font"/>
     <w:uiPriority w:val="1"/>
-    <w:semiHidden/>
     <w:unhideWhenUsed/>
   </w:style>
   <w:style w:type="table" w:default="1" w:styleId="Tablanormal">

</xml_diff>